<commit_message>
Fixed wrong date in abstracts template
</commit_message>
<xml_diff>
--- a/doc/Plantillas/word/FisEsJoven-abstract-submission-template.docx
+++ b/doc/Plantillas/word/FisEsJoven-abstract-submission-template.docx
@@ -1,6 +1,6 @@
 
 <file path=word/document.xml><?xml version="1.0" encoding="utf-8"?>
-<w:document xmlns:wpc="http://schemas.microsoft.com/office/word/2010/wordprocessingCanvas" xmlns:cx="http://schemas.microsoft.com/office/drawing/2014/chartex" xmlns:cx1="http://schemas.microsoft.com/office/drawing/2015/9/8/chartex" xmlns:cx2="http://schemas.microsoft.com/office/drawing/2015/10/21/chartex" xmlns:cx3="http://schemas.microsoft.com/office/drawing/2016/5/9/chartex" xmlns:cx4="http://schemas.microsoft.com/office/drawing/2016/5/10/chartex" xmlns:cx5="http://schemas.microsoft.com/office/drawing/2016/5/11/chartex" xmlns:cx6="http://schemas.microsoft.com/office/drawing/2016/5/12/chartex" xmlns:cx7="http://schemas.microsoft.com/office/drawing/2016/5/13/chartex" xmlns:cx8="http://schemas.microsoft.com/office/drawing/2016/5/14/chartex" xmlns:mc="http://schemas.openxmlformats.org/markup-compatibility/2006" xmlns:aink="http://schemas.microsoft.com/office/drawing/2016/ink" xmlns:am3d="http://schemas.microsoft.com/office/drawing/2017/model3d" xmlns:o="urn:schemas-microsoft-com:office:office" xmlns:oel="http://schemas.microsoft.com/office/2019/extlst" xmlns:r="http://schemas.openxmlformats.org/officeDocument/2006/relationships" xmlns:m="http://schemas.openxmlformats.org/officeDocument/2006/math" xmlns:v="urn:schemas-microsoft-com:vml" xmlns:wp14="http://schemas.microsoft.com/office/word/2010/wordprocessingDrawing" xmlns:wp="http://schemas.openxmlformats.org/drawingml/2006/wordprocessingDrawing" xmlns:w10="urn:schemas-microsoft-com:office:word" xmlns:w="http://schemas.openxmlformats.org/wordprocessingml/2006/main" xmlns:w14="http://schemas.microsoft.com/office/word/2010/wordml" xmlns:w15="http://schemas.microsoft.com/office/word/2012/wordml" xmlns:w16cex="http://schemas.microsoft.com/office/word/2018/wordml/cex" xmlns:w16cid="http://schemas.microsoft.com/office/word/2016/wordml/cid" xmlns:w16="http://schemas.microsoft.com/office/word/2018/wordml" xmlns:w16sdtdh="http://schemas.microsoft.com/office/word/2020/wordml/sdtdatahash" xmlns:w16se="http://schemas.microsoft.com/office/word/2015/wordml/symex" xmlns:wpg="http://schemas.microsoft.com/office/word/2010/wordprocessingGroup" xmlns:wpi="http://schemas.microsoft.com/office/word/2010/wordprocessingInk" xmlns:wne="http://schemas.microsoft.com/office/word/2006/wordml" xmlns:wps="http://schemas.microsoft.com/office/word/2010/wordprocessingShape" mc:Ignorable="w14 w15 w16se w16cid w16 w16cex w16sdtdh wp14">
+<w:document xmlns:wpc="http://schemas.microsoft.com/office/word/2010/wordprocessingCanvas" xmlns:cx="http://schemas.microsoft.com/office/drawing/2014/chartex" xmlns:cx1="http://schemas.microsoft.com/office/drawing/2015/9/8/chartex" xmlns:cx2="http://schemas.microsoft.com/office/drawing/2015/10/21/chartex" xmlns:cx3="http://schemas.microsoft.com/office/drawing/2016/5/9/chartex" xmlns:cx4="http://schemas.microsoft.com/office/drawing/2016/5/10/chartex" xmlns:cx5="http://schemas.microsoft.com/office/drawing/2016/5/11/chartex" xmlns:cx6="http://schemas.microsoft.com/office/drawing/2016/5/12/chartex" xmlns:cx7="http://schemas.microsoft.com/office/drawing/2016/5/13/chartex" xmlns:cx8="http://schemas.microsoft.com/office/drawing/2016/5/14/chartex" xmlns:mc="http://schemas.openxmlformats.org/markup-compatibility/2006" xmlns:aink="http://schemas.microsoft.com/office/drawing/2016/ink" xmlns:am3d="http://schemas.microsoft.com/office/drawing/2017/model3d" xmlns:o="urn:schemas-microsoft-com:office:office" xmlns:oel="http://schemas.microsoft.com/office/2019/extlst" xmlns:r="http://schemas.openxmlformats.org/officeDocument/2006/relationships" xmlns:m="http://schemas.openxmlformats.org/officeDocument/2006/math" xmlns:v="urn:schemas-microsoft-com:vml" xmlns:wp14="http://schemas.microsoft.com/office/word/2010/wordprocessingDrawing" xmlns:wp="http://schemas.openxmlformats.org/drawingml/2006/wordprocessingDrawing" xmlns:w10="urn:schemas-microsoft-com:office:word" xmlns:w="http://schemas.openxmlformats.org/wordprocessingml/2006/main" xmlns:w14="http://schemas.microsoft.com/office/word/2010/wordml" xmlns:w15="http://schemas.microsoft.com/office/word/2012/wordml" xmlns:w16cex="http://schemas.microsoft.com/office/word/2018/wordml/cex" xmlns:w16cid="http://schemas.microsoft.com/office/word/2016/wordml/cid" xmlns:w16="http://schemas.microsoft.com/office/word/2018/wordml" xmlns:w16du="http://schemas.microsoft.com/office/word/2023/wordml/word16du" xmlns:w16sdtdh="http://schemas.microsoft.com/office/word/2020/wordml/sdtdatahash" xmlns:w16se="http://schemas.microsoft.com/office/word/2015/wordml/symex" xmlns:wpg="http://schemas.microsoft.com/office/word/2010/wordprocessingGroup" xmlns:wpi="http://schemas.microsoft.com/office/word/2010/wordprocessingInk" xmlns:wne="http://schemas.microsoft.com/office/word/2006/wordml" xmlns:wps="http://schemas.microsoft.com/office/word/2010/wordprocessingShape" mc:Ignorable="w14 w15 w16se w16cid w16 w16cex w16sdtdh w16du wp14">
   <w:body>
     <w:p>
       <w:pPr>
@@ -289,7 +289,7 @@
           <w:lang w:val="it-IT" w:eastAsia="it-IT"/>
         </w:rPr>
         <w:drawing>
-          <wp:inline distT="0" distB="0" distL="0" distR="0" wp14:anchorId="1AADD051" wp14:editId="71B4ECD7">
+          <wp:inline distT="0" distB="0" distL="0" distR="0" wp14:anchorId="1AADD051" wp14:editId="4339558C">
             <wp:extent cx="1978398" cy="2056604"/>
             <wp:effectExtent l="0" t="0" r="3175" b="1270"/>
             <wp:docPr id="2" name="Imagen 2"/>
@@ -1356,7 +1356,6 @@
           <w:color w:val="000000"/>
           <w:sz w:val="22"/>
           <w:szCs w:val="22"/>
-          <w:lang w:val="es-ES"/>
         </w:rPr>
       </w:pPr>
       <w:r>
@@ -1436,7 +1435,6 @@
           <w:color w:val="000000"/>
           <w:sz w:val="22"/>
           <w:szCs w:val="22"/>
-          <w:lang w:val="es-ES"/>
         </w:rPr>
         <w:t xml:space="preserve"> </w:t>
       </w:r>
@@ -1639,9 +1637,12 @@
       </w:r>
     </w:p>
     <w:sectPr>
-      <w:footerReference w:type="default" r:id="rId10"/>
-      <w:headerReference w:type="first" r:id="rId11"/>
-      <w:footerReference w:type="first" r:id="rId12"/>
+      <w:headerReference w:type="even" r:id="rId10"/>
+      <w:headerReference w:type="default" r:id="rId11"/>
+      <w:footerReference w:type="even" r:id="rId12"/>
+      <w:footerReference w:type="default" r:id="rId13"/>
+      <w:headerReference w:type="first" r:id="rId14"/>
+      <w:footerReference w:type="first" r:id="rId15"/>
       <w:pgSz w:w="12240" w:h="15840"/>
       <w:pgMar w:top="680" w:right="1440" w:bottom="1440" w:left="1440" w:header="680" w:footer="680" w:gutter="0"/>
       <w:cols w:space="720"/>
@@ -1654,7 +1655,7 @@
 </file>
 
 <file path=word/endnotes.xml><?xml version="1.0" encoding="utf-8"?>
-<w:endnotes xmlns:wpc="http://schemas.microsoft.com/office/word/2010/wordprocessingCanvas" xmlns:cx="http://schemas.microsoft.com/office/drawing/2014/chartex" xmlns:cx1="http://schemas.microsoft.com/office/drawing/2015/9/8/chartex" xmlns:cx2="http://schemas.microsoft.com/office/drawing/2015/10/21/chartex" xmlns:cx3="http://schemas.microsoft.com/office/drawing/2016/5/9/chartex" xmlns:cx4="http://schemas.microsoft.com/office/drawing/2016/5/10/chartex" xmlns:cx5="http://schemas.microsoft.com/office/drawing/2016/5/11/chartex" xmlns:cx6="http://schemas.microsoft.com/office/drawing/2016/5/12/chartex" xmlns:cx7="http://schemas.microsoft.com/office/drawing/2016/5/13/chartex" xmlns:cx8="http://schemas.microsoft.com/office/drawing/2016/5/14/chartex" xmlns:mc="http://schemas.openxmlformats.org/markup-compatibility/2006" xmlns:aink="http://schemas.microsoft.com/office/drawing/2016/ink" xmlns:am3d="http://schemas.microsoft.com/office/drawing/2017/model3d" xmlns:o="urn:schemas-microsoft-com:office:office" xmlns:oel="http://schemas.microsoft.com/office/2019/extlst" xmlns:r="http://schemas.openxmlformats.org/officeDocument/2006/relationships" xmlns:m="http://schemas.openxmlformats.org/officeDocument/2006/math" xmlns:v="urn:schemas-microsoft-com:vml" xmlns:wp14="http://schemas.microsoft.com/office/word/2010/wordprocessingDrawing" xmlns:wp="http://schemas.openxmlformats.org/drawingml/2006/wordprocessingDrawing" xmlns:w10="urn:schemas-microsoft-com:office:word" xmlns:w="http://schemas.openxmlformats.org/wordprocessingml/2006/main" xmlns:w14="http://schemas.microsoft.com/office/word/2010/wordml" xmlns:w15="http://schemas.microsoft.com/office/word/2012/wordml" xmlns:w16cex="http://schemas.microsoft.com/office/word/2018/wordml/cex" xmlns:w16cid="http://schemas.microsoft.com/office/word/2016/wordml/cid" xmlns:w16="http://schemas.microsoft.com/office/word/2018/wordml" xmlns:w16sdtdh="http://schemas.microsoft.com/office/word/2020/wordml/sdtdatahash" xmlns:w16se="http://schemas.microsoft.com/office/word/2015/wordml/symex" xmlns:wpg="http://schemas.microsoft.com/office/word/2010/wordprocessingGroup" xmlns:wpi="http://schemas.microsoft.com/office/word/2010/wordprocessingInk" xmlns:wne="http://schemas.microsoft.com/office/word/2006/wordml" xmlns:wps="http://schemas.microsoft.com/office/word/2010/wordprocessingShape" mc:Ignorable="w14 w15 w16se w16cid w16 w16cex w16sdtdh wp14">
+<w:endnotes xmlns:wpc="http://schemas.microsoft.com/office/word/2010/wordprocessingCanvas" xmlns:cx="http://schemas.microsoft.com/office/drawing/2014/chartex" xmlns:cx1="http://schemas.microsoft.com/office/drawing/2015/9/8/chartex" xmlns:cx2="http://schemas.microsoft.com/office/drawing/2015/10/21/chartex" xmlns:cx3="http://schemas.microsoft.com/office/drawing/2016/5/9/chartex" xmlns:cx4="http://schemas.microsoft.com/office/drawing/2016/5/10/chartex" xmlns:cx5="http://schemas.microsoft.com/office/drawing/2016/5/11/chartex" xmlns:cx6="http://schemas.microsoft.com/office/drawing/2016/5/12/chartex" xmlns:cx7="http://schemas.microsoft.com/office/drawing/2016/5/13/chartex" xmlns:cx8="http://schemas.microsoft.com/office/drawing/2016/5/14/chartex" xmlns:mc="http://schemas.openxmlformats.org/markup-compatibility/2006" xmlns:aink="http://schemas.microsoft.com/office/drawing/2016/ink" xmlns:am3d="http://schemas.microsoft.com/office/drawing/2017/model3d" xmlns:o="urn:schemas-microsoft-com:office:office" xmlns:oel="http://schemas.microsoft.com/office/2019/extlst" xmlns:r="http://schemas.openxmlformats.org/officeDocument/2006/relationships" xmlns:m="http://schemas.openxmlformats.org/officeDocument/2006/math" xmlns:v="urn:schemas-microsoft-com:vml" xmlns:wp14="http://schemas.microsoft.com/office/word/2010/wordprocessingDrawing" xmlns:wp="http://schemas.openxmlformats.org/drawingml/2006/wordprocessingDrawing" xmlns:w10="urn:schemas-microsoft-com:office:word" xmlns:w="http://schemas.openxmlformats.org/wordprocessingml/2006/main" xmlns:w14="http://schemas.microsoft.com/office/word/2010/wordml" xmlns:w15="http://schemas.microsoft.com/office/word/2012/wordml" xmlns:w16cex="http://schemas.microsoft.com/office/word/2018/wordml/cex" xmlns:w16cid="http://schemas.microsoft.com/office/word/2016/wordml/cid" xmlns:w16="http://schemas.microsoft.com/office/word/2018/wordml" xmlns:w16du="http://schemas.microsoft.com/office/word/2023/wordml/word16du" xmlns:w16sdtdh="http://schemas.microsoft.com/office/word/2020/wordml/sdtdatahash" xmlns:w16se="http://schemas.microsoft.com/office/word/2015/wordml/symex" xmlns:wpg="http://schemas.microsoft.com/office/word/2010/wordprocessingGroup" xmlns:wpi="http://schemas.microsoft.com/office/word/2010/wordprocessingInk" xmlns:wne="http://schemas.microsoft.com/office/word/2006/wordml" xmlns:wps="http://schemas.microsoft.com/office/word/2010/wordprocessingShape" mc:Ignorable="w14 w15 w16se w16cid w16 w16cex w16sdtdh w16du wp14">
   <w:endnote w:type="separator" w:id="-1">
     <w:p>
       <w:r>
@@ -1673,7 +1674,17 @@
 </file>
 
 <file path=word/footer1.xml><?xml version="1.0" encoding="utf-8"?>
-<w:ftr xmlns:wpc="http://schemas.microsoft.com/office/word/2010/wordprocessingCanvas" xmlns:cx="http://schemas.microsoft.com/office/drawing/2014/chartex" xmlns:cx1="http://schemas.microsoft.com/office/drawing/2015/9/8/chartex" xmlns:cx2="http://schemas.microsoft.com/office/drawing/2015/10/21/chartex" xmlns:cx3="http://schemas.microsoft.com/office/drawing/2016/5/9/chartex" xmlns:cx4="http://schemas.microsoft.com/office/drawing/2016/5/10/chartex" xmlns:cx5="http://schemas.microsoft.com/office/drawing/2016/5/11/chartex" xmlns:cx6="http://schemas.microsoft.com/office/drawing/2016/5/12/chartex" xmlns:cx7="http://schemas.microsoft.com/office/drawing/2016/5/13/chartex" xmlns:cx8="http://schemas.microsoft.com/office/drawing/2016/5/14/chartex" xmlns:mc="http://schemas.openxmlformats.org/markup-compatibility/2006" xmlns:aink="http://schemas.microsoft.com/office/drawing/2016/ink" xmlns:am3d="http://schemas.microsoft.com/office/drawing/2017/model3d" xmlns:o="urn:schemas-microsoft-com:office:office" xmlns:oel="http://schemas.microsoft.com/office/2019/extlst" xmlns:r="http://schemas.openxmlformats.org/officeDocument/2006/relationships" xmlns:m="http://schemas.openxmlformats.org/officeDocument/2006/math" xmlns:v="urn:schemas-microsoft-com:vml" xmlns:wp14="http://schemas.microsoft.com/office/word/2010/wordprocessingDrawing" xmlns:wp="http://schemas.openxmlformats.org/drawingml/2006/wordprocessingDrawing" xmlns:w10="urn:schemas-microsoft-com:office:word" xmlns:w="http://schemas.openxmlformats.org/wordprocessingml/2006/main" xmlns:w14="http://schemas.microsoft.com/office/word/2010/wordml" xmlns:w15="http://schemas.microsoft.com/office/word/2012/wordml" xmlns:w16cex="http://schemas.microsoft.com/office/word/2018/wordml/cex" xmlns:w16cid="http://schemas.microsoft.com/office/word/2016/wordml/cid" xmlns:w16="http://schemas.microsoft.com/office/word/2018/wordml" xmlns:w16sdtdh="http://schemas.microsoft.com/office/word/2020/wordml/sdtdatahash" xmlns:w16se="http://schemas.microsoft.com/office/word/2015/wordml/symex" xmlns:wpg="http://schemas.microsoft.com/office/word/2010/wordprocessingGroup" xmlns:wpi="http://schemas.microsoft.com/office/word/2010/wordprocessingInk" xmlns:wne="http://schemas.microsoft.com/office/word/2006/wordml" xmlns:wps="http://schemas.microsoft.com/office/word/2010/wordprocessingShape" mc:Ignorable="w14 w15 w16se w16cid w16 w16cex w16sdtdh wp14">
+<w:ftr xmlns:wpc="http://schemas.microsoft.com/office/word/2010/wordprocessingCanvas" xmlns:cx="http://schemas.microsoft.com/office/drawing/2014/chartex" xmlns:cx1="http://schemas.microsoft.com/office/drawing/2015/9/8/chartex" xmlns:cx2="http://schemas.microsoft.com/office/drawing/2015/10/21/chartex" xmlns:cx3="http://schemas.microsoft.com/office/drawing/2016/5/9/chartex" xmlns:cx4="http://schemas.microsoft.com/office/drawing/2016/5/10/chartex" xmlns:cx5="http://schemas.microsoft.com/office/drawing/2016/5/11/chartex" xmlns:cx6="http://schemas.microsoft.com/office/drawing/2016/5/12/chartex" xmlns:cx7="http://schemas.microsoft.com/office/drawing/2016/5/13/chartex" xmlns:cx8="http://schemas.microsoft.com/office/drawing/2016/5/14/chartex" xmlns:mc="http://schemas.openxmlformats.org/markup-compatibility/2006" xmlns:aink="http://schemas.microsoft.com/office/drawing/2016/ink" xmlns:am3d="http://schemas.microsoft.com/office/drawing/2017/model3d" xmlns:o="urn:schemas-microsoft-com:office:office" xmlns:oel="http://schemas.microsoft.com/office/2019/extlst" xmlns:r="http://schemas.openxmlformats.org/officeDocument/2006/relationships" xmlns:m="http://schemas.openxmlformats.org/officeDocument/2006/math" xmlns:v="urn:schemas-microsoft-com:vml" xmlns:wp14="http://schemas.microsoft.com/office/word/2010/wordprocessingDrawing" xmlns:wp="http://schemas.openxmlformats.org/drawingml/2006/wordprocessingDrawing" xmlns:w10="urn:schemas-microsoft-com:office:word" xmlns:w="http://schemas.openxmlformats.org/wordprocessingml/2006/main" xmlns:w14="http://schemas.microsoft.com/office/word/2010/wordml" xmlns:w15="http://schemas.microsoft.com/office/word/2012/wordml" xmlns:w16cex="http://schemas.microsoft.com/office/word/2018/wordml/cex" xmlns:w16cid="http://schemas.microsoft.com/office/word/2016/wordml/cid" xmlns:w16="http://schemas.microsoft.com/office/word/2018/wordml" xmlns:w16du="http://schemas.microsoft.com/office/word/2023/wordml/word16du" xmlns:w16sdtdh="http://schemas.microsoft.com/office/word/2020/wordml/sdtdatahash" xmlns:w16se="http://schemas.microsoft.com/office/word/2015/wordml/symex" xmlns:wpg="http://schemas.microsoft.com/office/word/2010/wordprocessingGroup" xmlns:wpi="http://schemas.microsoft.com/office/word/2010/wordprocessingInk" xmlns:wne="http://schemas.microsoft.com/office/word/2006/wordml" xmlns:wps="http://schemas.microsoft.com/office/word/2010/wordprocessingShape" mc:Ignorable="w14 w15 w16se w16cid w16 w16cex w16sdtdh w16du wp14">
+  <w:p>
+    <w:pPr>
+      <w:pStyle w:val="Piedepgina"/>
+    </w:pPr>
+  </w:p>
+</w:ftr>
+</file>
+
+<file path=word/footer2.xml><?xml version="1.0" encoding="utf-8"?>
+<w:ftr xmlns:wpc="http://schemas.microsoft.com/office/word/2010/wordprocessingCanvas" xmlns:cx="http://schemas.microsoft.com/office/drawing/2014/chartex" xmlns:cx1="http://schemas.microsoft.com/office/drawing/2015/9/8/chartex" xmlns:cx2="http://schemas.microsoft.com/office/drawing/2015/10/21/chartex" xmlns:cx3="http://schemas.microsoft.com/office/drawing/2016/5/9/chartex" xmlns:cx4="http://schemas.microsoft.com/office/drawing/2016/5/10/chartex" xmlns:cx5="http://schemas.microsoft.com/office/drawing/2016/5/11/chartex" xmlns:cx6="http://schemas.microsoft.com/office/drawing/2016/5/12/chartex" xmlns:cx7="http://schemas.microsoft.com/office/drawing/2016/5/13/chartex" xmlns:cx8="http://schemas.microsoft.com/office/drawing/2016/5/14/chartex" xmlns:mc="http://schemas.openxmlformats.org/markup-compatibility/2006" xmlns:aink="http://schemas.microsoft.com/office/drawing/2016/ink" xmlns:am3d="http://schemas.microsoft.com/office/drawing/2017/model3d" xmlns:o="urn:schemas-microsoft-com:office:office" xmlns:oel="http://schemas.microsoft.com/office/2019/extlst" xmlns:r="http://schemas.openxmlformats.org/officeDocument/2006/relationships" xmlns:m="http://schemas.openxmlformats.org/officeDocument/2006/math" xmlns:v="urn:schemas-microsoft-com:vml" xmlns:wp14="http://schemas.microsoft.com/office/word/2010/wordprocessingDrawing" xmlns:wp="http://schemas.openxmlformats.org/drawingml/2006/wordprocessingDrawing" xmlns:w10="urn:schemas-microsoft-com:office:word" xmlns:w="http://schemas.openxmlformats.org/wordprocessingml/2006/main" xmlns:w14="http://schemas.microsoft.com/office/word/2010/wordml" xmlns:w15="http://schemas.microsoft.com/office/word/2012/wordml" xmlns:w16cex="http://schemas.microsoft.com/office/word/2018/wordml/cex" xmlns:w16cid="http://schemas.microsoft.com/office/word/2016/wordml/cid" xmlns:w16="http://schemas.microsoft.com/office/word/2018/wordml" xmlns:w16du="http://schemas.microsoft.com/office/word/2023/wordml/word16du" xmlns:w16sdtdh="http://schemas.microsoft.com/office/word/2020/wordml/sdtdatahash" xmlns:w16se="http://schemas.microsoft.com/office/word/2015/wordml/symex" xmlns:wpg="http://schemas.microsoft.com/office/word/2010/wordprocessingGroup" xmlns:wpi="http://schemas.microsoft.com/office/word/2010/wordprocessingInk" xmlns:wne="http://schemas.microsoft.com/office/word/2006/wordml" xmlns:wps="http://schemas.microsoft.com/office/word/2010/wordprocessingShape" mc:Ignorable="w14 w15 w16se w16cid w16 w16cex w16sdtdh w16du wp14">
   <w:p>
     <w:pPr>
       <w:pStyle w:val="Piedepgina"/>
@@ -1724,8 +1735,8 @@
 </w:ftr>
 </file>
 
-<file path=word/footer2.xml><?xml version="1.0" encoding="utf-8"?>
-<w:ftr xmlns:wpc="http://schemas.microsoft.com/office/word/2010/wordprocessingCanvas" xmlns:cx="http://schemas.microsoft.com/office/drawing/2014/chartex" xmlns:cx1="http://schemas.microsoft.com/office/drawing/2015/9/8/chartex" xmlns:cx2="http://schemas.microsoft.com/office/drawing/2015/10/21/chartex" xmlns:cx3="http://schemas.microsoft.com/office/drawing/2016/5/9/chartex" xmlns:cx4="http://schemas.microsoft.com/office/drawing/2016/5/10/chartex" xmlns:cx5="http://schemas.microsoft.com/office/drawing/2016/5/11/chartex" xmlns:cx6="http://schemas.microsoft.com/office/drawing/2016/5/12/chartex" xmlns:cx7="http://schemas.microsoft.com/office/drawing/2016/5/13/chartex" xmlns:cx8="http://schemas.microsoft.com/office/drawing/2016/5/14/chartex" xmlns:mc="http://schemas.openxmlformats.org/markup-compatibility/2006" xmlns:aink="http://schemas.microsoft.com/office/drawing/2016/ink" xmlns:am3d="http://schemas.microsoft.com/office/drawing/2017/model3d" xmlns:o="urn:schemas-microsoft-com:office:office" xmlns:oel="http://schemas.microsoft.com/office/2019/extlst" xmlns:r="http://schemas.openxmlformats.org/officeDocument/2006/relationships" xmlns:m="http://schemas.openxmlformats.org/officeDocument/2006/math" xmlns:v="urn:schemas-microsoft-com:vml" xmlns:wp14="http://schemas.microsoft.com/office/word/2010/wordprocessingDrawing" xmlns:wp="http://schemas.openxmlformats.org/drawingml/2006/wordprocessingDrawing" xmlns:w10="urn:schemas-microsoft-com:office:word" xmlns:w="http://schemas.openxmlformats.org/wordprocessingml/2006/main" xmlns:w14="http://schemas.microsoft.com/office/word/2010/wordml" xmlns:w15="http://schemas.microsoft.com/office/word/2012/wordml" xmlns:w16cex="http://schemas.microsoft.com/office/word/2018/wordml/cex" xmlns:w16cid="http://schemas.microsoft.com/office/word/2016/wordml/cid" xmlns:w16="http://schemas.microsoft.com/office/word/2018/wordml" xmlns:w16sdtdh="http://schemas.microsoft.com/office/word/2020/wordml/sdtdatahash" xmlns:w16se="http://schemas.microsoft.com/office/word/2015/wordml/symex" xmlns:wpg="http://schemas.microsoft.com/office/word/2010/wordprocessingGroup" xmlns:wpi="http://schemas.microsoft.com/office/word/2010/wordprocessingInk" xmlns:wne="http://schemas.microsoft.com/office/word/2006/wordml" xmlns:wps="http://schemas.microsoft.com/office/word/2010/wordprocessingShape" mc:Ignorable="w14 w15 w16se w16cid w16 w16cex w16sdtdh wp14">
+<file path=word/footer3.xml><?xml version="1.0" encoding="utf-8"?>
+<w:ftr xmlns:wpc="http://schemas.microsoft.com/office/word/2010/wordprocessingCanvas" xmlns:cx="http://schemas.microsoft.com/office/drawing/2014/chartex" xmlns:cx1="http://schemas.microsoft.com/office/drawing/2015/9/8/chartex" xmlns:cx2="http://schemas.microsoft.com/office/drawing/2015/10/21/chartex" xmlns:cx3="http://schemas.microsoft.com/office/drawing/2016/5/9/chartex" xmlns:cx4="http://schemas.microsoft.com/office/drawing/2016/5/10/chartex" xmlns:cx5="http://schemas.microsoft.com/office/drawing/2016/5/11/chartex" xmlns:cx6="http://schemas.microsoft.com/office/drawing/2016/5/12/chartex" xmlns:cx7="http://schemas.microsoft.com/office/drawing/2016/5/13/chartex" xmlns:cx8="http://schemas.microsoft.com/office/drawing/2016/5/14/chartex" xmlns:mc="http://schemas.openxmlformats.org/markup-compatibility/2006" xmlns:aink="http://schemas.microsoft.com/office/drawing/2016/ink" xmlns:am3d="http://schemas.microsoft.com/office/drawing/2017/model3d" xmlns:o="urn:schemas-microsoft-com:office:office" xmlns:oel="http://schemas.microsoft.com/office/2019/extlst" xmlns:r="http://schemas.openxmlformats.org/officeDocument/2006/relationships" xmlns:m="http://schemas.openxmlformats.org/officeDocument/2006/math" xmlns:v="urn:schemas-microsoft-com:vml" xmlns:wp14="http://schemas.microsoft.com/office/word/2010/wordprocessingDrawing" xmlns:wp="http://schemas.openxmlformats.org/drawingml/2006/wordprocessingDrawing" xmlns:w10="urn:schemas-microsoft-com:office:word" xmlns:w="http://schemas.openxmlformats.org/wordprocessingml/2006/main" xmlns:w14="http://schemas.microsoft.com/office/word/2010/wordml" xmlns:w15="http://schemas.microsoft.com/office/word/2012/wordml" xmlns:w16cex="http://schemas.microsoft.com/office/word/2018/wordml/cex" xmlns:w16cid="http://schemas.microsoft.com/office/word/2016/wordml/cid" xmlns:w16="http://schemas.microsoft.com/office/word/2018/wordml" xmlns:w16du="http://schemas.microsoft.com/office/word/2023/wordml/word16du" xmlns:w16sdtdh="http://schemas.microsoft.com/office/word/2020/wordml/sdtdatahash" xmlns:w16se="http://schemas.microsoft.com/office/word/2015/wordml/symex" xmlns:wpg="http://schemas.microsoft.com/office/word/2010/wordprocessingGroup" xmlns:wpi="http://schemas.microsoft.com/office/word/2010/wordprocessingInk" xmlns:wne="http://schemas.microsoft.com/office/word/2006/wordml" xmlns:wps="http://schemas.microsoft.com/office/word/2010/wordprocessingShape" mc:Ignorable="w14 w15 w16se w16cid w16 w16cex w16sdtdh w16du wp14">
   <w:p>
     <w:pPr>
       <w:pStyle w:val="Piedepgina"/>
@@ -1748,7 +1759,7 @@
 </file>
 
 <file path=word/footnotes.xml><?xml version="1.0" encoding="utf-8"?>
-<w:footnotes xmlns:wpc="http://schemas.microsoft.com/office/word/2010/wordprocessingCanvas" xmlns:cx="http://schemas.microsoft.com/office/drawing/2014/chartex" xmlns:cx1="http://schemas.microsoft.com/office/drawing/2015/9/8/chartex" xmlns:cx2="http://schemas.microsoft.com/office/drawing/2015/10/21/chartex" xmlns:cx3="http://schemas.microsoft.com/office/drawing/2016/5/9/chartex" xmlns:cx4="http://schemas.microsoft.com/office/drawing/2016/5/10/chartex" xmlns:cx5="http://schemas.microsoft.com/office/drawing/2016/5/11/chartex" xmlns:cx6="http://schemas.microsoft.com/office/drawing/2016/5/12/chartex" xmlns:cx7="http://schemas.microsoft.com/office/drawing/2016/5/13/chartex" xmlns:cx8="http://schemas.microsoft.com/office/drawing/2016/5/14/chartex" xmlns:mc="http://schemas.openxmlformats.org/markup-compatibility/2006" xmlns:aink="http://schemas.microsoft.com/office/drawing/2016/ink" xmlns:am3d="http://schemas.microsoft.com/office/drawing/2017/model3d" xmlns:o="urn:schemas-microsoft-com:office:office" xmlns:oel="http://schemas.microsoft.com/office/2019/extlst" xmlns:r="http://schemas.openxmlformats.org/officeDocument/2006/relationships" xmlns:m="http://schemas.openxmlformats.org/officeDocument/2006/math" xmlns:v="urn:schemas-microsoft-com:vml" xmlns:wp14="http://schemas.microsoft.com/office/word/2010/wordprocessingDrawing" xmlns:wp="http://schemas.openxmlformats.org/drawingml/2006/wordprocessingDrawing" xmlns:w10="urn:schemas-microsoft-com:office:word" xmlns:w="http://schemas.openxmlformats.org/wordprocessingml/2006/main" xmlns:w14="http://schemas.microsoft.com/office/word/2010/wordml" xmlns:w15="http://schemas.microsoft.com/office/word/2012/wordml" xmlns:w16cex="http://schemas.microsoft.com/office/word/2018/wordml/cex" xmlns:w16cid="http://schemas.microsoft.com/office/word/2016/wordml/cid" xmlns:w16="http://schemas.microsoft.com/office/word/2018/wordml" xmlns:w16sdtdh="http://schemas.microsoft.com/office/word/2020/wordml/sdtdatahash" xmlns:w16se="http://schemas.microsoft.com/office/word/2015/wordml/symex" xmlns:wpg="http://schemas.microsoft.com/office/word/2010/wordprocessingGroup" xmlns:wpi="http://schemas.microsoft.com/office/word/2010/wordprocessingInk" xmlns:wne="http://schemas.microsoft.com/office/word/2006/wordml" xmlns:wps="http://schemas.microsoft.com/office/word/2010/wordprocessingShape" mc:Ignorable="w14 w15 w16se w16cid w16 w16cex w16sdtdh wp14">
+<w:footnotes xmlns:wpc="http://schemas.microsoft.com/office/word/2010/wordprocessingCanvas" xmlns:cx="http://schemas.microsoft.com/office/drawing/2014/chartex" xmlns:cx1="http://schemas.microsoft.com/office/drawing/2015/9/8/chartex" xmlns:cx2="http://schemas.microsoft.com/office/drawing/2015/10/21/chartex" xmlns:cx3="http://schemas.microsoft.com/office/drawing/2016/5/9/chartex" xmlns:cx4="http://schemas.microsoft.com/office/drawing/2016/5/10/chartex" xmlns:cx5="http://schemas.microsoft.com/office/drawing/2016/5/11/chartex" xmlns:cx6="http://schemas.microsoft.com/office/drawing/2016/5/12/chartex" xmlns:cx7="http://schemas.microsoft.com/office/drawing/2016/5/13/chartex" xmlns:cx8="http://schemas.microsoft.com/office/drawing/2016/5/14/chartex" xmlns:mc="http://schemas.openxmlformats.org/markup-compatibility/2006" xmlns:aink="http://schemas.microsoft.com/office/drawing/2016/ink" xmlns:am3d="http://schemas.microsoft.com/office/drawing/2017/model3d" xmlns:o="urn:schemas-microsoft-com:office:office" xmlns:oel="http://schemas.microsoft.com/office/2019/extlst" xmlns:r="http://schemas.openxmlformats.org/officeDocument/2006/relationships" xmlns:m="http://schemas.openxmlformats.org/officeDocument/2006/math" xmlns:v="urn:schemas-microsoft-com:vml" xmlns:wp14="http://schemas.microsoft.com/office/word/2010/wordprocessingDrawing" xmlns:wp="http://schemas.openxmlformats.org/drawingml/2006/wordprocessingDrawing" xmlns:w10="urn:schemas-microsoft-com:office:word" xmlns:w="http://schemas.openxmlformats.org/wordprocessingml/2006/main" xmlns:w14="http://schemas.microsoft.com/office/word/2010/wordml" xmlns:w15="http://schemas.microsoft.com/office/word/2012/wordml" xmlns:w16cex="http://schemas.microsoft.com/office/word/2018/wordml/cex" xmlns:w16cid="http://schemas.microsoft.com/office/word/2016/wordml/cid" xmlns:w16="http://schemas.microsoft.com/office/word/2018/wordml" xmlns:w16du="http://schemas.microsoft.com/office/word/2023/wordml/word16du" xmlns:w16sdtdh="http://schemas.microsoft.com/office/word/2020/wordml/sdtdatahash" xmlns:w16se="http://schemas.microsoft.com/office/word/2015/wordml/symex" xmlns:wpg="http://schemas.microsoft.com/office/word/2010/wordprocessingGroup" xmlns:wpi="http://schemas.microsoft.com/office/word/2010/wordprocessingInk" xmlns:wne="http://schemas.microsoft.com/office/word/2006/wordml" xmlns:wps="http://schemas.microsoft.com/office/word/2010/wordprocessingShape" mc:Ignorable="w14 w15 w16se w16cid w16 w16cex w16sdtdh w16du wp14">
   <w:footnote w:type="separator" w:id="-1">
     <w:p>
       <w:r>
@@ -1767,7 +1778,27 @@
 </file>
 
 <file path=word/header1.xml><?xml version="1.0" encoding="utf-8"?>
-<w:hdr xmlns:wpc="http://schemas.microsoft.com/office/word/2010/wordprocessingCanvas" xmlns:cx="http://schemas.microsoft.com/office/drawing/2014/chartex" xmlns:cx1="http://schemas.microsoft.com/office/drawing/2015/9/8/chartex" xmlns:cx2="http://schemas.microsoft.com/office/drawing/2015/10/21/chartex" xmlns:cx3="http://schemas.microsoft.com/office/drawing/2016/5/9/chartex" xmlns:cx4="http://schemas.microsoft.com/office/drawing/2016/5/10/chartex" xmlns:cx5="http://schemas.microsoft.com/office/drawing/2016/5/11/chartex" xmlns:cx6="http://schemas.microsoft.com/office/drawing/2016/5/12/chartex" xmlns:cx7="http://schemas.microsoft.com/office/drawing/2016/5/13/chartex" xmlns:cx8="http://schemas.microsoft.com/office/drawing/2016/5/14/chartex" xmlns:mc="http://schemas.openxmlformats.org/markup-compatibility/2006" xmlns:aink="http://schemas.microsoft.com/office/drawing/2016/ink" xmlns:am3d="http://schemas.microsoft.com/office/drawing/2017/model3d" xmlns:o="urn:schemas-microsoft-com:office:office" xmlns:oel="http://schemas.microsoft.com/office/2019/extlst" xmlns:r="http://schemas.openxmlformats.org/officeDocument/2006/relationships" xmlns:m="http://schemas.openxmlformats.org/officeDocument/2006/math" xmlns:v="urn:schemas-microsoft-com:vml" xmlns:wp14="http://schemas.microsoft.com/office/word/2010/wordprocessingDrawing" xmlns:wp="http://schemas.openxmlformats.org/drawingml/2006/wordprocessingDrawing" xmlns:w10="urn:schemas-microsoft-com:office:word" xmlns:w="http://schemas.openxmlformats.org/wordprocessingml/2006/main" xmlns:w14="http://schemas.microsoft.com/office/word/2010/wordml" xmlns:w15="http://schemas.microsoft.com/office/word/2012/wordml" xmlns:w16cex="http://schemas.microsoft.com/office/word/2018/wordml/cex" xmlns:w16cid="http://schemas.microsoft.com/office/word/2016/wordml/cid" xmlns:w16="http://schemas.microsoft.com/office/word/2018/wordml" xmlns:w16sdtdh="http://schemas.microsoft.com/office/word/2020/wordml/sdtdatahash" xmlns:w16se="http://schemas.microsoft.com/office/word/2015/wordml/symex" xmlns:wpg="http://schemas.microsoft.com/office/word/2010/wordprocessingGroup" xmlns:wpi="http://schemas.microsoft.com/office/word/2010/wordprocessingInk" xmlns:wne="http://schemas.microsoft.com/office/word/2006/wordml" xmlns:wps="http://schemas.microsoft.com/office/word/2010/wordprocessingShape" mc:Ignorable="w14 w15 w16se w16cid w16 w16cex w16sdtdh wp14">
+<w:hdr xmlns:wpc="http://schemas.microsoft.com/office/word/2010/wordprocessingCanvas" xmlns:cx="http://schemas.microsoft.com/office/drawing/2014/chartex" xmlns:cx1="http://schemas.microsoft.com/office/drawing/2015/9/8/chartex" xmlns:cx2="http://schemas.microsoft.com/office/drawing/2015/10/21/chartex" xmlns:cx3="http://schemas.microsoft.com/office/drawing/2016/5/9/chartex" xmlns:cx4="http://schemas.microsoft.com/office/drawing/2016/5/10/chartex" xmlns:cx5="http://schemas.microsoft.com/office/drawing/2016/5/11/chartex" xmlns:cx6="http://schemas.microsoft.com/office/drawing/2016/5/12/chartex" xmlns:cx7="http://schemas.microsoft.com/office/drawing/2016/5/13/chartex" xmlns:cx8="http://schemas.microsoft.com/office/drawing/2016/5/14/chartex" xmlns:mc="http://schemas.openxmlformats.org/markup-compatibility/2006" xmlns:aink="http://schemas.microsoft.com/office/drawing/2016/ink" xmlns:am3d="http://schemas.microsoft.com/office/drawing/2017/model3d" xmlns:o="urn:schemas-microsoft-com:office:office" xmlns:oel="http://schemas.microsoft.com/office/2019/extlst" xmlns:r="http://schemas.openxmlformats.org/officeDocument/2006/relationships" xmlns:m="http://schemas.openxmlformats.org/officeDocument/2006/math" xmlns:v="urn:schemas-microsoft-com:vml" xmlns:wp14="http://schemas.microsoft.com/office/word/2010/wordprocessingDrawing" xmlns:wp="http://schemas.openxmlformats.org/drawingml/2006/wordprocessingDrawing" xmlns:w10="urn:schemas-microsoft-com:office:word" xmlns:w="http://schemas.openxmlformats.org/wordprocessingml/2006/main" xmlns:w14="http://schemas.microsoft.com/office/word/2010/wordml" xmlns:w15="http://schemas.microsoft.com/office/word/2012/wordml" xmlns:w16cex="http://schemas.microsoft.com/office/word/2018/wordml/cex" xmlns:w16cid="http://schemas.microsoft.com/office/word/2016/wordml/cid" xmlns:w16="http://schemas.microsoft.com/office/word/2018/wordml" xmlns:w16du="http://schemas.microsoft.com/office/word/2023/wordml/word16du" xmlns:w16sdtdh="http://schemas.microsoft.com/office/word/2020/wordml/sdtdatahash" xmlns:w16se="http://schemas.microsoft.com/office/word/2015/wordml/symex" xmlns:wpg="http://schemas.microsoft.com/office/word/2010/wordprocessingGroup" xmlns:wpi="http://schemas.microsoft.com/office/word/2010/wordprocessingInk" xmlns:wne="http://schemas.microsoft.com/office/word/2006/wordml" xmlns:wps="http://schemas.microsoft.com/office/word/2010/wordprocessingShape" mc:Ignorable="w14 w15 w16se w16cid w16 w16cex w16sdtdh w16du wp14">
+  <w:p>
+    <w:pPr>
+      <w:pStyle w:val="Encabezado"/>
+    </w:pPr>
+  </w:p>
+</w:hdr>
+</file>
+
+<file path=word/header2.xml><?xml version="1.0" encoding="utf-8"?>
+<w:hdr xmlns:wpc="http://schemas.microsoft.com/office/word/2010/wordprocessingCanvas" xmlns:cx="http://schemas.microsoft.com/office/drawing/2014/chartex" xmlns:cx1="http://schemas.microsoft.com/office/drawing/2015/9/8/chartex" xmlns:cx2="http://schemas.microsoft.com/office/drawing/2015/10/21/chartex" xmlns:cx3="http://schemas.microsoft.com/office/drawing/2016/5/9/chartex" xmlns:cx4="http://schemas.microsoft.com/office/drawing/2016/5/10/chartex" xmlns:cx5="http://schemas.microsoft.com/office/drawing/2016/5/11/chartex" xmlns:cx6="http://schemas.microsoft.com/office/drawing/2016/5/12/chartex" xmlns:cx7="http://schemas.microsoft.com/office/drawing/2016/5/13/chartex" xmlns:cx8="http://schemas.microsoft.com/office/drawing/2016/5/14/chartex" xmlns:mc="http://schemas.openxmlformats.org/markup-compatibility/2006" xmlns:aink="http://schemas.microsoft.com/office/drawing/2016/ink" xmlns:am3d="http://schemas.microsoft.com/office/drawing/2017/model3d" xmlns:o="urn:schemas-microsoft-com:office:office" xmlns:oel="http://schemas.microsoft.com/office/2019/extlst" xmlns:r="http://schemas.openxmlformats.org/officeDocument/2006/relationships" xmlns:m="http://schemas.openxmlformats.org/officeDocument/2006/math" xmlns:v="urn:schemas-microsoft-com:vml" xmlns:wp14="http://schemas.microsoft.com/office/word/2010/wordprocessingDrawing" xmlns:wp="http://schemas.openxmlformats.org/drawingml/2006/wordprocessingDrawing" xmlns:w10="urn:schemas-microsoft-com:office:word" xmlns:w="http://schemas.openxmlformats.org/wordprocessingml/2006/main" xmlns:w14="http://schemas.microsoft.com/office/word/2010/wordml" xmlns:w15="http://schemas.microsoft.com/office/word/2012/wordml" xmlns:w16cex="http://schemas.microsoft.com/office/word/2018/wordml/cex" xmlns:w16cid="http://schemas.microsoft.com/office/word/2016/wordml/cid" xmlns:w16="http://schemas.microsoft.com/office/word/2018/wordml" xmlns:w16du="http://schemas.microsoft.com/office/word/2023/wordml/word16du" xmlns:w16sdtdh="http://schemas.microsoft.com/office/word/2020/wordml/sdtdatahash" xmlns:w16se="http://schemas.microsoft.com/office/word/2015/wordml/symex" xmlns:wpg="http://schemas.microsoft.com/office/word/2010/wordprocessingGroup" xmlns:wpi="http://schemas.microsoft.com/office/word/2010/wordprocessingInk" xmlns:wne="http://schemas.microsoft.com/office/word/2006/wordml" xmlns:wps="http://schemas.microsoft.com/office/word/2010/wordprocessingShape" mc:Ignorable="w14 w15 w16se w16cid w16 w16cex w16sdtdh w16du wp14">
+  <w:p>
+    <w:pPr>
+      <w:pStyle w:val="Encabezado"/>
+    </w:pPr>
+  </w:p>
+</w:hdr>
+</file>
+
+<file path=word/header3.xml><?xml version="1.0" encoding="utf-8"?>
+<w:hdr xmlns:wpc="http://schemas.microsoft.com/office/word/2010/wordprocessingCanvas" xmlns:cx="http://schemas.microsoft.com/office/drawing/2014/chartex" xmlns:cx1="http://schemas.microsoft.com/office/drawing/2015/9/8/chartex" xmlns:cx2="http://schemas.microsoft.com/office/drawing/2015/10/21/chartex" xmlns:cx3="http://schemas.microsoft.com/office/drawing/2016/5/9/chartex" xmlns:cx4="http://schemas.microsoft.com/office/drawing/2016/5/10/chartex" xmlns:cx5="http://schemas.microsoft.com/office/drawing/2016/5/11/chartex" xmlns:cx6="http://schemas.microsoft.com/office/drawing/2016/5/12/chartex" xmlns:cx7="http://schemas.microsoft.com/office/drawing/2016/5/13/chartex" xmlns:cx8="http://schemas.microsoft.com/office/drawing/2016/5/14/chartex" xmlns:mc="http://schemas.openxmlformats.org/markup-compatibility/2006" xmlns:aink="http://schemas.microsoft.com/office/drawing/2016/ink" xmlns:am3d="http://schemas.microsoft.com/office/drawing/2017/model3d" xmlns:o="urn:schemas-microsoft-com:office:office" xmlns:oel="http://schemas.microsoft.com/office/2019/extlst" xmlns:r="http://schemas.openxmlformats.org/officeDocument/2006/relationships" xmlns:m="http://schemas.openxmlformats.org/officeDocument/2006/math" xmlns:v="urn:schemas-microsoft-com:vml" xmlns:wp14="http://schemas.microsoft.com/office/word/2010/wordprocessingDrawing" xmlns:wp="http://schemas.openxmlformats.org/drawingml/2006/wordprocessingDrawing" xmlns:w10="urn:schemas-microsoft-com:office:word" xmlns:w="http://schemas.openxmlformats.org/wordprocessingml/2006/main" xmlns:w14="http://schemas.microsoft.com/office/word/2010/wordml" xmlns:w15="http://schemas.microsoft.com/office/word/2012/wordml" xmlns:w16cex="http://schemas.microsoft.com/office/word/2018/wordml/cex" xmlns:w16cid="http://schemas.microsoft.com/office/word/2016/wordml/cid" xmlns:w16="http://schemas.microsoft.com/office/word/2018/wordml" xmlns:w16du="http://schemas.microsoft.com/office/word/2023/wordml/word16du" xmlns:w16sdtdh="http://schemas.microsoft.com/office/word/2020/wordml/sdtdatahash" xmlns:w16se="http://schemas.microsoft.com/office/word/2015/wordml/symex" xmlns:wpg="http://schemas.microsoft.com/office/word/2010/wordprocessingGroup" xmlns:wpi="http://schemas.microsoft.com/office/word/2010/wordprocessingInk" xmlns:wne="http://schemas.microsoft.com/office/word/2006/wordml" xmlns:wps="http://schemas.microsoft.com/office/word/2010/wordprocessingShape" mc:Ignorable="w14 w15 w16se w16cid w16 w16cex w16sdtdh w16du wp14">
   <w:p>
     <w:pPr>
       <w:pStyle w:val="Piedepgina"/>
@@ -1778,37 +1809,32 @@
       <w:jc w:val="left"/>
       <w:rPr>
         <w:i/>
-        <w:lang w:val="en-CA"/>
+        <w:u w:val="single"/>
+        <w:lang w:val="es-ES"/>
       </w:rPr>
     </w:pPr>
     <w:r>
       <w:rPr>
         <w:i/>
-        <w:lang w:val="en-CA" w:eastAsia="zh-CN"/>
+        <w:u w:val="single"/>
+        <w:lang w:val="es-ES" w:eastAsia="zh-CN"/>
       </w:rPr>
-      <w:t xml:space="preserve">II </w:t>
+      <w:t>I</w:t>
+    </w:r>
+    <w:r>
+      <w:rPr>
+        <w:i/>
+        <w:u w:val="single"/>
+        <w:lang w:val="es-ES" w:eastAsia="zh-CN"/>
+      </w:rPr>
+      <w:t xml:space="preserve">II Congreso </w:t>
     </w:r>
     <w:proofErr w:type="spellStart"/>
     <w:r>
       <w:rPr>
         <w:i/>
-        <w:lang w:val="en-CA" w:eastAsia="zh-CN"/>
-      </w:rPr>
-      <w:t>Congreso</w:t>
-    </w:r>
-    <w:proofErr w:type="spellEnd"/>
-    <w:r>
-      <w:rPr>
-        <w:i/>
-        <w:lang w:val="en-CA" w:eastAsia="zh-CN"/>
-      </w:rPr>
-      <w:t xml:space="preserve"> </w:t>
-    </w:r>
-    <w:proofErr w:type="spellStart"/>
-    <w:r>
-      <w:rPr>
-        <w:i/>
-        <w:lang w:val="en-CA" w:eastAsia="zh-CN"/>
+        <w:u w:val="single"/>
+        <w:lang w:val="es-ES" w:eastAsia="zh-CN"/>
       </w:rPr>
       <w:t>FisEs</w:t>
     </w:r>
@@ -1816,44 +1842,99 @@
     <w:r>
       <w:rPr>
         <w:i/>
-        <w:lang w:val="en-CA" w:eastAsia="zh-CN"/>
+        <w:u w:val="single"/>
+        <w:lang w:val="es-ES" w:eastAsia="zh-CN"/>
       </w:rPr>
-      <w:t xml:space="preserve"> Joven'23 – </w:t>
+      <w:t xml:space="preserve"> Joven'2</w:t>
     </w:r>
     <w:r>
       <w:rPr>
         <w:i/>
-        <w:lang w:val="en-CA" w:eastAsia="zh-CN"/>
+        <w:u w:val="single"/>
+        <w:lang w:val="es-ES" w:eastAsia="zh-CN"/>
       </w:rPr>
-      <w:t>16</w:t>
+      <w:t>4</w:t>
     </w:r>
     <w:r>
       <w:rPr>
         <w:i/>
-        <w:lang w:val="en-CA" w:eastAsia="zh-CN"/>
+        <w:u w:val="single"/>
+        <w:lang w:val="es-ES" w:eastAsia="zh-CN"/>
+      </w:rPr>
+      <w:t xml:space="preserve"> – </w:t>
+    </w:r>
+    <w:r>
+      <w:rPr>
+        <w:i/>
+        <w:u w:val="single"/>
+        <w:lang w:val="es-ES" w:eastAsia="zh-CN"/>
+      </w:rPr>
+      <w:t>1</w:t>
+    </w:r>
+    <w:r>
+      <w:rPr>
+        <w:i/>
+        <w:u w:val="single"/>
+        <w:lang w:val="es-ES" w:eastAsia="zh-CN"/>
+      </w:rPr>
+      <w:t>3</w:t>
+    </w:r>
+    <w:r>
+      <w:rPr>
+        <w:i/>
+        <w:u w:val="single"/>
+        <w:lang w:val="es-ES" w:eastAsia="zh-CN"/>
       </w:rPr>
       <w:t>-1</w:t>
     </w:r>
     <w:r>
       <w:rPr>
         <w:i/>
-        <w:lang w:val="en-CA" w:eastAsia="zh-CN"/>
+        <w:u w:val="single"/>
+        <w:lang w:val="es-ES" w:eastAsia="zh-CN"/>
       </w:rPr>
-      <w:t>7</w:t>
+      <w:t>4</w:t>
     </w:r>
     <w:r>
       <w:rPr>
         <w:i/>
-        <w:lang w:val="en-CA" w:eastAsia="zh-CN"/>
+        <w:u w:val="single"/>
+        <w:lang w:val="es-ES" w:eastAsia="zh-CN"/>
       </w:rPr>
-      <w:t xml:space="preserve"> Mayo, 2023</w:t>
+      <w:t xml:space="preserve"> </w:t>
+    </w:r>
+    <w:proofErr w:type="gramStart"/>
+    <w:r>
+      <w:rPr>
+        <w:i/>
+        <w:u w:val="single"/>
+        <w:lang w:val="es-ES" w:eastAsia="zh-CN"/>
+      </w:rPr>
+      <w:t>Noviembre</w:t>
+    </w:r>
+    <w:proofErr w:type="gramEnd"/>
+    <w:r>
+      <w:rPr>
+        <w:i/>
+        <w:u w:val="single"/>
+        <w:lang w:val="es-ES" w:eastAsia="zh-CN"/>
+      </w:rPr>
+      <w:t>, 202</w:t>
+    </w:r>
+    <w:r>
+      <w:rPr>
+        <w:i/>
+        <w:u w:val="single"/>
+        <w:lang w:val="es-ES" w:eastAsia="zh-CN"/>
+      </w:rPr>
+      <w:t>4</w:t>
     </w:r>
   </w:p>
 </w:hdr>
 </file>
 
 <file path=word/styles.xml><?xml version="1.0" encoding="utf-8"?>
-<w:styles xmlns:mc="http://schemas.openxmlformats.org/markup-compatibility/2006" xmlns:r="http://schemas.openxmlformats.org/officeDocument/2006/relationships" xmlns:w="http://schemas.openxmlformats.org/wordprocessingml/2006/main" xmlns:w14="http://schemas.microsoft.com/office/word/2010/wordml" xmlns:w15="http://schemas.microsoft.com/office/word/2012/wordml" xmlns:w16cex="http://schemas.microsoft.com/office/word/2018/wordml/cex" xmlns:w16cid="http://schemas.microsoft.com/office/word/2016/wordml/cid" xmlns:w16="http://schemas.microsoft.com/office/word/2018/wordml" xmlns:w16sdtdh="http://schemas.microsoft.com/office/word/2020/wordml/sdtdatahash" xmlns:w16se="http://schemas.microsoft.com/office/word/2015/wordml/symex" mc:Ignorable="w14 w15 w16se w16cid w16 w16cex w16sdtdh">
+<w:styles xmlns:mc="http://schemas.openxmlformats.org/markup-compatibility/2006" xmlns:r="http://schemas.openxmlformats.org/officeDocument/2006/relationships" xmlns:w="http://schemas.openxmlformats.org/wordprocessingml/2006/main" xmlns:w14="http://schemas.microsoft.com/office/word/2010/wordml" xmlns:w15="http://schemas.microsoft.com/office/word/2012/wordml" xmlns:w16cex="http://schemas.microsoft.com/office/word/2018/wordml/cex" xmlns:w16cid="http://schemas.microsoft.com/office/word/2016/wordml/cid" xmlns:w16="http://schemas.microsoft.com/office/word/2018/wordml" xmlns:w16du="http://schemas.microsoft.com/office/word/2023/wordml/word16du" xmlns:w16sdtdh="http://schemas.microsoft.com/office/word/2020/wordml/sdtdatahash" xmlns:w16se="http://schemas.microsoft.com/office/word/2015/wordml/symex" mc:Ignorable="w14 w15 w16se w16cid w16 w16cex w16sdtdh w16du">
   <w:docDefaults>
     <w:rPrDefault>
       <w:rPr>
@@ -2803,6 +2884,21 @@
 </file>
 
 <file path=customXml/item1.xml><?xml version="1.0" encoding="utf-8"?>
+<?mso-contentType ?>
+<FormTemplates xmlns="http://schemas.microsoft.com/sharepoint/v3/contenttype/forms">
+  <Display>DocumentLibraryForm</Display>
+  <Edit>DocumentLibraryForm</Edit>
+  <New>DocumentLibraryForm</New>
+</FormTemplates>
+</file>
+
+<file path=customXml/item2.xml><?xml version="1.0" encoding="utf-8"?>
+<p:properties xmlns:p="http://schemas.microsoft.com/office/2006/metadata/properties" xmlns:xsi="http://www.w3.org/2001/XMLSchema-instance" xmlns:pc="http://schemas.microsoft.com/office/infopath/2007/PartnerControls">
+  <documentManagement/>
+</p:properties>
+</file>
+
+<file path=customXml/item3.xml><?xml version="1.0" encoding="utf-8"?>
 <ct:contentTypeSchema xmlns:ct="http://schemas.microsoft.com/office/2006/metadata/contentType" xmlns:ma="http://schemas.microsoft.com/office/2006/metadata/properties/metaAttributes" ct:_="" ma:_="" ma:contentTypeName="Document" ma:contentTypeID="0x01010092214C54A8CE084CA3DABFAA58BDD0D9" ma:contentTypeVersion="9" ma:contentTypeDescription="Create a new document." ma:contentTypeScope="" ma:versionID="fb5f4cbb31b44147ec63ed72f8d1e6d0">
   <xsd:schema xmlns:xsd="http://www.w3.org/2001/XMLSchema" xmlns:xs="http://www.w3.org/2001/XMLSchema" xmlns:p="http://schemas.microsoft.com/office/2006/metadata/properties" xmlns:ns3="01da5c00-7397-4080-8181-f9c8a4d82501" targetNamespace="http://schemas.microsoft.com/office/2006/metadata/properties" ma:root="true" ma:fieldsID="c0c9694a57e3cde5832f9223bd48dd08" ns3:_="">
     <xsd:import namespace="01da5c00-7397-4080-8181-f9c8a4d82501"/>
@@ -2980,35 +3076,10 @@
 </ct:contentTypeSchema>
 </file>
 
-<file path=customXml/item2.xml><?xml version="1.0" encoding="utf-8"?>
-<p:properties xmlns:p="http://schemas.microsoft.com/office/2006/metadata/properties" xmlns:xsi="http://www.w3.org/2001/XMLSchema-instance" xmlns:pc="http://schemas.microsoft.com/office/infopath/2007/PartnerControls">
-  <documentManagement/>
-</p:properties>
-</file>
-
-<file path=customXml/item3.xml><?xml version="1.0" encoding="utf-8"?>
-<?mso-contentType ?>
-<FormTemplates xmlns="http://schemas.microsoft.com/sharepoint/v3/contenttype/forms">
-  <Display>DocumentLibraryForm</Display>
-  <Edit>DocumentLibraryForm</Edit>
-  <New>DocumentLibraryForm</New>
-</FormTemplates>
-</file>
-
 <file path=customXml/itemProps1.xml><?xml version="1.0" encoding="utf-8"?>
-<ds:datastoreItem xmlns:ds="http://schemas.openxmlformats.org/officeDocument/2006/customXml" ds:itemID="{95391ECF-2158-4DDB-89B2-E5C1F5158762}">
+<ds:datastoreItem xmlns:ds="http://schemas.openxmlformats.org/officeDocument/2006/customXml" ds:itemID="{415026C1-216C-43A4-AA3A-3F10633D303B}">
   <ds:schemaRefs>
-    <ds:schemaRef ds:uri="http://schemas.microsoft.com/office/2006/metadata/contentType"/>
-    <ds:schemaRef ds:uri="http://schemas.microsoft.com/office/2006/metadata/properties/metaAttributes"/>
-    <ds:schemaRef ds:uri="http://www.w3.org/2001/XMLSchema"/>
-    <ds:schemaRef ds:uri="http://schemas.microsoft.com/office/2006/metadata/properties"/>
-    <ds:schemaRef ds:uri="01da5c00-7397-4080-8181-f9c8a4d82501"/>
-    <ds:schemaRef ds:uri="http://schemas.microsoft.com/office/2006/documentManagement/types"/>
-    <ds:schemaRef ds:uri="http://schemas.microsoft.com/office/infopath/2007/PartnerControls"/>
-    <ds:schemaRef ds:uri="http://schemas.openxmlformats.org/package/2006/metadata/core-properties"/>
-    <ds:schemaRef ds:uri="http://purl.org/dc/elements/1.1/"/>
-    <ds:schemaRef ds:uri="http://purl.org/dc/terms/"/>
-    <ds:schemaRef ds:uri="http://schemas.microsoft.com/internal/obd"/>
+    <ds:schemaRef ds:uri="http://schemas.microsoft.com/sharepoint/v3/contenttype/forms"/>
   </ds:schemaRefs>
 </ds:datastoreItem>
 </file>
@@ -3030,9 +3101,19 @@
 </file>
 
 <file path=customXml/itemProps3.xml><?xml version="1.0" encoding="utf-8"?>
-<ds:datastoreItem xmlns:ds="http://schemas.openxmlformats.org/officeDocument/2006/customXml" ds:itemID="{415026C1-216C-43A4-AA3A-3F10633D303B}">
+<ds:datastoreItem xmlns:ds="http://schemas.openxmlformats.org/officeDocument/2006/customXml" ds:itemID="{95391ECF-2158-4DDB-89B2-E5C1F5158762}">
   <ds:schemaRefs>
-    <ds:schemaRef ds:uri="http://schemas.microsoft.com/sharepoint/v3/contenttype/forms"/>
+    <ds:schemaRef ds:uri="http://schemas.microsoft.com/office/2006/metadata/contentType"/>
+    <ds:schemaRef ds:uri="http://schemas.microsoft.com/office/2006/metadata/properties/metaAttributes"/>
+    <ds:schemaRef ds:uri="http://www.w3.org/2001/XMLSchema"/>
+    <ds:schemaRef ds:uri="http://schemas.microsoft.com/office/2006/metadata/properties"/>
+    <ds:schemaRef ds:uri="01da5c00-7397-4080-8181-f9c8a4d82501"/>
+    <ds:schemaRef ds:uri="http://schemas.microsoft.com/office/2006/documentManagement/types"/>
+    <ds:schemaRef ds:uri="http://schemas.microsoft.com/office/infopath/2007/PartnerControls"/>
+    <ds:schemaRef ds:uri="http://schemas.openxmlformats.org/package/2006/metadata/core-properties"/>
+    <ds:schemaRef ds:uri="http://purl.org/dc/elements/1.1/"/>
+    <ds:schemaRef ds:uri="http://purl.org/dc/terms/"/>
+    <ds:schemaRef ds:uri="http://schemas.microsoft.com/internal/obd"/>
   </ds:schemaRefs>
 </ds:datastoreItem>
 </file>
</xml_diff>